<commit_message>
Implementación de nuevos tipos de tokens, actualización de documentación y funcionamiento de comentarios y declaraciones en analizador sintáctico
</commit_message>
<xml_diff>
--- a/Documentación/Manual de Usuario.docx
+++ b/Documentación/Manual de Usuario.docx
@@ -249,15 +249,6 @@
       </w:pPr>
       <w:r>
         <w:rPr>
-          <w:b w:val="false"/>
-          <w:bCs w:val="false"/>
-          <w:sz w:val="36"/>
-          <w:szCs w:val="36"/>
-        </w:rPr>
-        <w:t>Analizador L</w:t>
-      </w:r>
-      <w:r>
-        <w:rPr>
           <w:rFonts w:eastAsia="Noto Serif CJK SC" w:cs="Lohit Devanagari"/>
           <w:b w:val="false"/>
           <w:bCs w:val="false"/>
@@ -267,7 +258,7 @@
           <w:szCs w:val="36"/>
           <w:lang w:val="es-GT" w:eastAsia="zh-CN" w:bidi="hi-IN"/>
         </w:rPr>
-        <w:t>éxico para Python.</w:t>
+        <w:t>Parser-Py</w:t>
       </w:r>
     </w:p>
     <w:p>
@@ -738,7 +729,7 @@
         <w:pStyle w:val="Cuerpodetexto"/>
         <w:numPr>
           <w:ilvl w:val="0"/>
-          <w:numId w:val="3"/>
+          <w:numId w:val="2"/>
         </w:numPr>
         <w:bidi w:val="0"/>
         <w:jc w:val="left"/>
@@ -761,7 +752,7 @@
         <w:pStyle w:val="Cuerpodetexto"/>
         <w:numPr>
           <w:ilvl w:val="0"/>
-          <w:numId w:val="3"/>
+          <w:numId w:val="2"/>
         </w:numPr>
         <w:bidi w:val="0"/>
         <w:jc w:val="left"/>
@@ -784,7 +775,7 @@
         <w:pStyle w:val="Cuerpodetexto"/>
         <w:numPr>
           <w:ilvl w:val="0"/>
-          <w:numId w:val="3"/>
+          <w:numId w:val="2"/>
         </w:numPr>
         <w:bidi w:val="0"/>
         <w:jc w:val="left"/>
@@ -823,7 +814,7 @@
         <w:pStyle w:val="Ttulo1"/>
         <w:numPr>
           <w:ilvl w:val="0"/>
-          <w:numId w:val="2"/>
+          <w:numId w:val="1"/>
         </w:numPr>
         <w:bidi w:val="0"/>
         <w:jc w:val="left"/>
@@ -1003,7 +994,7 @@
         <w:pStyle w:val="Ttulo1"/>
         <w:numPr>
           <w:ilvl w:val="0"/>
-          <w:numId w:val="2"/>
+          <w:numId w:val="1"/>
         </w:numPr>
         <w:bidi w:val="0"/>
         <w:jc w:val="left"/>
@@ -1077,7 +1068,7 @@
                   </pic:nvPicPr>
                   <pic:blipFill>
                     <a:blip r:embed="rId3"/>
-                    <a:srcRect l="0" t="0" r="61327" b="84013"/>
+                    <a:srcRect l="0" t="0" r="61320" b="84003"/>
                     <a:stretch>
                       <a:fillRect/>
                     </a:stretch>
@@ -1402,7 +1393,7 @@
         <w:pStyle w:val="Ttulo1"/>
         <w:numPr>
           <w:ilvl w:val="0"/>
-          <w:numId w:val="2"/>
+          <w:numId w:val="1"/>
         </w:numPr>
         <w:bidi w:val="0"/>
         <w:jc w:val="left"/>
@@ -1594,7 +1585,7 @@
         <w:pStyle w:val="Ttulo1"/>
         <w:numPr>
           <w:ilvl w:val="0"/>
-          <w:numId w:val="2"/>
+          <w:numId w:val="1"/>
         </w:numPr>
         <w:rPr/>
       </w:pPr>
@@ -1726,7 +1717,7 @@
         <w:pStyle w:val="Ttulo1"/>
         <w:numPr>
           <w:ilvl w:val="0"/>
-          <w:numId w:val="2"/>
+          <w:numId w:val="1"/>
         </w:numPr>
         <w:rPr/>
       </w:pPr>
@@ -1763,14 +1754,7 @@
         <w:rPr/>
       </w:pPr>
       <w:r>
-        <w:rPr>
-          <w:rFonts w:eastAsia="Noto Serif CJK SC" w:cs="Lohit Devanagari"/>
-          <w:color w:val="auto"/>
-          <w:kern w:val="2"/>
-          <w:sz w:val="24"/>
-          <w:szCs w:val="24"/>
-          <w:lang w:val="es-GT" w:eastAsia="zh-CN" w:bidi="hi-IN"/>
-        </w:rPr>
+        <w:rPr/>
         <w:drawing>
           <wp:inline distT="0" distB="0" distL="0" distR="0">
             <wp:extent cx="5971540" cy="631825"/>
@@ -1815,7 +1799,7 @@
         <w:pStyle w:val="Ttulo2"/>
         <w:numPr>
           <w:ilvl w:val="1"/>
-          <w:numId w:val="2"/>
+          <w:numId w:val="1"/>
         </w:numPr>
         <w:rPr/>
       </w:pPr>
@@ -1917,7 +1901,7 @@
         <w:pStyle w:val="Ttulo2"/>
         <w:numPr>
           <w:ilvl w:val="1"/>
-          <w:numId w:val="2"/>
+          <w:numId w:val="1"/>
         </w:numPr>
         <w:rPr>
           <w:rFonts w:ascii="Times New Roman" w:hAnsi="Times New Roman" w:eastAsia="Noto Serif CJK SC" w:cs="Lohit Devanagari"/>
@@ -1987,7 +1971,14 @@
         </w:rPr>
       </w:pPr>
       <w:r>
-        <w:rPr/>
+        <w:rPr>
+          <w:rFonts w:eastAsia="Noto Serif CJK SC" w:cs="Lohit Devanagari"/>
+          <w:color w:val="auto"/>
+          <w:kern w:val="2"/>
+          <w:sz w:val="24"/>
+          <w:szCs w:val="24"/>
+          <w:lang w:val="es-GT" w:eastAsia="zh-CN" w:bidi="hi-IN"/>
+        </w:rPr>
       </w:r>
     </w:p>
     <w:p>
@@ -2004,14 +1995,7 @@
         </w:rPr>
       </w:pPr>
       <w:r>
-        <w:rPr>
-          <w:rFonts w:eastAsia="Noto Serif CJK SC" w:cs="Lohit Devanagari"/>
-          <w:color w:val="auto"/>
-          <w:kern w:val="2"/>
-          <w:sz w:val="24"/>
-          <w:szCs w:val="24"/>
-          <w:lang w:val="es-GT" w:eastAsia="zh-CN" w:bidi="hi-IN"/>
-        </w:rPr>
+        <w:rPr/>
         <w:drawing>
           <wp:inline distT="0" distB="0" distL="0" distR="0">
             <wp:extent cx="2828925" cy="1964055"/>
@@ -2056,7 +2040,7 @@
         <w:pStyle w:val="Ttulo1"/>
         <w:numPr>
           <w:ilvl w:val="0"/>
-          <w:numId w:val="2"/>
+          <w:numId w:val="1"/>
         </w:numPr>
         <w:rPr/>
       </w:pPr>
@@ -2271,7 +2255,7 @@
         <w:pStyle w:val="Ttulo1"/>
         <w:numPr>
           <w:ilvl w:val="0"/>
-          <w:numId w:val="2"/>
+          <w:numId w:val="1"/>
         </w:numPr>
         <w:rPr/>
       </w:pPr>
@@ -2321,7 +2305,7 @@
         <w:pStyle w:val="Ttulo1"/>
         <w:numPr>
           <w:ilvl w:val="0"/>
-          <w:numId w:val="2"/>
+          <w:numId w:val="1"/>
         </w:numPr>
         <w:rPr/>
       </w:pPr>
@@ -2334,7 +2318,7 @@
         <w:pStyle w:val="Ttulo1"/>
         <w:numPr>
           <w:ilvl w:val="0"/>
-          <w:numId w:val="2"/>
+          <w:numId w:val="1"/>
         </w:numPr>
         <w:rPr/>
       </w:pPr>
@@ -2435,7 +2419,7 @@
         <w:pStyle w:val="Ttulo1"/>
         <w:numPr>
           <w:ilvl w:val="0"/>
-          <w:numId w:val="2"/>
+          <w:numId w:val="1"/>
         </w:numPr>
         <w:rPr/>
       </w:pPr>
@@ -2560,125 +2544,6 @@
         </w:tabs>
         <w:ind w:left="0" w:hanging="0"/>
       </w:pPr>
-    </w:lvl>
-    <w:lvl w:ilvl="1">
-      <w:start w:val="1"/>
-      <w:numFmt w:val="none"/>
-      <w:suff w:val="nothing"/>
-      <w:lvlText w:val=""/>
-      <w:lvlJc w:val="left"/>
-      <w:pPr>
-        <w:tabs>
-          <w:tab w:val="num" w:pos="0"/>
-        </w:tabs>
-        <w:ind w:left="0" w:hanging="0"/>
-      </w:pPr>
-    </w:lvl>
-    <w:lvl w:ilvl="2">
-      <w:start w:val="1"/>
-      <w:numFmt w:val="none"/>
-      <w:suff w:val="nothing"/>
-      <w:lvlText w:val=""/>
-      <w:lvlJc w:val="left"/>
-      <w:pPr>
-        <w:tabs>
-          <w:tab w:val="num" w:pos="0"/>
-        </w:tabs>
-        <w:ind w:left="0" w:hanging="0"/>
-      </w:pPr>
-    </w:lvl>
-    <w:lvl w:ilvl="3">
-      <w:start w:val="1"/>
-      <w:numFmt w:val="none"/>
-      <w:suff w:val="nothing"/>
-      <w:lvlText w:val=""/>
-      <w:lvlJc w:val="left"/>
-      <w:pPr>
-        <w:tabs>
-          <w:tab w:val="num" w:pos="0"/>
-        </w:tabs>
-        <w:ind w:left="0" w:hanging="0"/>
-      </w:pPr>
-    </w:lvl>
-    <w:lvl w:ilvl="4">
-      <w:start w:val="1"/>
-      <w:numFmt w:val="none"/>
-      <w:suff w:val="nothing"/>
-      <w:lvlText w:val=""/>
-      <w:lvlJc w:val="left"/>
-      <w:pPr>
-        <w:tabs>
-          <w:tab w:val="num" w:pos="0"/>
-        </w:tabs>
-        <w:ind w:left="0" w:hanging="0"/>
-      </w:pPr>
-    </w:lvl>
-    <w:lvl w:ilvl="5">
-      <w:start w:val="1"/>
-      <w:numFmt w:val="none"/>
-      <w:suff w:val="nothing"/>
-      <w:lvlText w:val=""/>
-      <w:lvlJc w:val="left"/>
-      <w:pPr>
-        <w:tabs>
-          <w:tab w:val="num" w:pos="0"/>
-        </w:tabs>
-        <w:ind w:left="0" w:hanging="0"/>
-      </w:pPr>
-    </w:lvl>
-    <w:lvl w:ilvl="6">
-      <w:start w:val="1"/>
-      <w:numFmt w:val="none"/>
-      <w:suff w:val="nothing"/>
-      <w:lvlText w:val=""/>
-      <w:lvlJc w:val="left"/>
-      <w:pPr>
-        <w:tabs>
-          <w:tab w:val="num" w:pos="0"/>
-        </w:tabs>
-        <w:ind w:left="0" w:hanging="0"/>
-      </w:pPr>
-    </w:lvl>
-    <w:lvl w:ilvl="7">
-      <w:start w:val="1"/>
-      <w:numFmt w:val="none"/>
-      <w:suff w:val="nothing"/>
-      <w:lvlText w:val=""/>
-      <w:lvlJc w:val="left"/>
-      <w:pPr>
-        <w:tabs>
-          <w:tab w:val="num" w:pos="0"/>
-        </w:tabs>
-        <w:ind w:left="0" w:hanging="0"/>
-      </w:pPr>
-    </w:lvl>
-    <w:lvl w:ilvl="8">
-      <w:start w:val="1"/>
-      <w:numFmt w:val="none"/>
-      <w:suff w:val="nothing"/>
-      <w:lvlText w:val=""/>
-      <w:lvlJc w:val="left"/>
-      <w:pPr>
-        <w:tabs>
-          <w:tab w:val="num" w:pos="0"/>
-        </w:tabs>
-        <w:ind w:left="0" w:hanging="0"/>
-      </w:pPr>
-    </w:lvl>
-  </w:abstractNum>
-  <w:abstractNum w:abstractNumId="2">
-    <w:lvl w:ilvl="0">
-      <w:start w:val="1"/>
-      <w:numFmt w:val="none"/>
-      <w:suff w:val="nothing"/>
-      <w:lvlText w:val=""/>
-      <w:lvlJc w:val="left"/>
-      <w:pPr>
-        <w:tabs>
-          <w:tab w:val="num" w:pos="0"/>
-        </w:tabs>
-        <w:ind w:left="0" w:hanging="0"/>
-      </w:pPr>
       <w:rPr/>
     </w:lvl>
     <w:lvl w:ilvl="1">
@@ -2794,7 +2659,7 @@
       <w:rPr/>
     </w:lvl>
   </w:abstractNum>
-  <w:abstractNum w:abstractNumId="3">
+  <w:abstractNum w:abstractNumId="2">
     <w:lvl w:ilvl="0">
       <w:start w:val="1"/>
       <w:numFmt w:val="bullet"/>
@@ -2929,6 +2794,125 @@
       <w:rPr>
         <w:rFonts w:ascii="OpenSymbol" w:hAnsi="OpenSymbol" w:cs="OpenSymbol" w:hint="default"/>
       </w:rPr>
+    </w:lvl>
+  </w:abstractNum>
+  <w:abstractNum w:abstractNumId="3">
+    <w:lvl w:ilvl="0">
+      <w:start w:val="1"/>
+      <w:numFmt w:val="none"/>
+      <w:suff w:val="nothing"/>
+      <w:lvlText w:val=""/>
+      <w:lvlJc w:val="left"/>
+      <w:pPr>
+        <w:tabs>
+          <w:tab w:val="num" w:pos="0"/>
+        </w:tabs>
+        <w:ind w:left="0" w:hanging="0"/>
+      </w:pPr>
+    </w:lvl>
+    <w:lvl w:ilvl="1">
+      <w:start w:val="1"/>
+      <w:numFmt w:val="none"/>
+      <w:suff w:val="nothing"/>
+      <w:lvlText w:val=""/>
+      <w:lvlJc w:val="left"/>
+      <w:pPr>
+        <w:tabs>
+          <w:tab w:val="num" w:pos="0"/>
+        </w:tabs>
+        <w:ind w:left="0" w:hanging="0"/>
+      </w:pPr>
+    </w:lvl>
+    <w:lvl w:ilvl="2">
+      <w:start w:val="1"/>
+      <w:numFmt w:val="none"/>
+      <w:suff w:val="nothing"/>
+      <w:lvlText w:val=""/>
+      <w:lvlJc w:val="left"/>
+      <w:pPr>
+        <w:tabs>
+          <w:tab w:val="num" w:pos="0"/>
+        </w:tabs>
+        <w:ind w:left="0" w:hanging="0"/>
+      </w:pPr>
+    </w:lvl>
+    <w:lvl w:ilvl="3">
+      <w:start w:val="1"/>
+      <w:numFmt w:val="none"/>
+      <w:suff w:val="nothing"/>
+      <w:lvlText w:val=""/>
+      <w:lvlJc w:val="left"/>
+      <w:pPr>
+        <w:tabs>
+          <w:tab w:val="num" w:pos="0"/>
+        </w:tabs>
+        <w:ind w:left="0" w:hanging="0"/>
+      </w:pPr>
+    </w:lvl>
+    <w:lvl w:ilvl="4">
+      <w:start w:val="1"/>
+      <w:numFmt w:val="none"/>
+      <w:suff w:val="nothing"/>
+      <w:lvlText w:val=""/>
+      <w:lvlJc w:val="left"/>
+      <w:pPr>
+        <w:tabs>
+          <w:tab w:val="num" w:pos="0"/>
+        </w:tabs>
+        <w:ind w:left="0" w:hanging="0"/>
+      </w:pPr>
+    </w:lvl>
+    <w:lvl w:ilvl="5">
+      <w:start w:val="1"/>
+      <w:numFmt w:val="none"/>
+      <w:suff w:val="nothing"/>
+      <w:lvlText w:val=""/>
+      <w:lvlJc w:val="left"/>
+      <w:pPr>
+        <w:tabs>
+          <w:tab w:val="num" w:pos="0"/>
+        </w:tabs>
+        <w:ind w:left="0" w:hanging="0"/>
+      </w:pPr>
+    </w:lvl>
+    <w:lvl w:ilvl="6">
+      <w:start w:val="1"/>
+      <w:numFmt w:val="none"/>
+      <w:suff w:val="nothing"/>
+      <w:lvlText w:val=""/>
+      <w:lvlJc w:val="left"/>
+      <w:pPr>
+        <w:tabs>
+          <w:tab w:val="num" w:pos="0"/>
+        </w:tabs>
+        <w:ind w:left="0" w:hanging="0"/>
+      </w:pPr>
+    </w:lvl>
+    <w:lvl w:ilvl="7">
+      <w:start w:val="1"/>
+      <w:numFmt w:val="none"/>
+      <w:suff w:val="nothing"/>
+      <w:lvlText w:val=""/>
+      <w:lvlJc w:val="left"/>
+      <w:pPr>
+        <w:tabs>
+          <w:tab w:val="num" w:pos="0"/>
+        </w:tabs>
+        <w:ind w:left="0" w:hanging="0"/>
+      </w:pPr>
+    </w:lvl>
+    <w:lvl w:ilvl="8">
+      <w:start w:val="1"/>
+      <w:numFmt w:val="none"/>
+      <w:suff w:val="nothing"/>
+      <w:lvlText w:val=""/>
+      <w:lvlJc w:val="left"/>
+      <w:pPr>
+        <w:tabs>
+          <w:tab w:val="num" w:pos="0"/>
+        </w:tabs>
+        <w:ind w:left="0" w:hanging="0"/>
+      </w:pPr>
     </w:lvl>
   </w:abstractNum>
   <w:num w:numId="1">
@@ -2988,7 +2972,7 @@
     <w:pPr>
       <w:numPr>
         <w:ilvl w:val="0"/>
-        <w:numId w:val="2"/>
+        <w:numId w:val="1"/>
       </w:numPr>
       <w:spacing w:before="240" w:after="120"/>
       <w:outlineLvl w:val="0"/>
@@ -3009,7 +2993,7 @@
     <w:pPr>
       <w:numPr>
         <w:ilvl w:val="1"/>
-        <w:numId w:val="2"/>
+        <w:numId w:val="1"/>
       </w:numPr>
       <w:spacing w:before="200" w:after="120"/>
       <w:outlineLvl w:val="1"/>

</xml_diff>